<commit_message>
the first integral is solved
</commit_message>
<xml_diff>
--- a/Течение в трубке (безразм).docx
+++ b/Течение в трубке (безразм).docx
@@ -24005,15 +24005,7 @@
                   <w:sz w:val="18"/>
                   <w:szCs w:val="18"/>
                 </w:rPr>
-                <m:t>±</m:t>
-              </m:r>
-              <m:r>
-                <w:rPr>
-                  <w:rFonts w:ascii="Cambria Math" w:hAnsi="Cambria Math"/>
-                  <w:sz w:val="18"/>
-                  <w:szCs w:val="18"/>
-                </w:rPr>
-                <m:t>4</m:t>
+                <m:t>±4</m:t>
               </m:r>
               <m:f>
                 <m:fPr>
@@ -25300,15 +25292,7 @@
                               <w:sz w:val="18"/>
                               <w:szCs w:val="18"/>
                             </w:rPr>
-                            <m:t>1-4α+8β</m:t>
-                          </m:r>
-                          <m:r>
-                            <w:rPr>
-                              <w:rFonts w:ascii="Cambria Math" w:hAnsi="Cambria Math"/>
-                              <w:sz w:val="18"/>
-                              <w:szCs w:val="18"/>
-                            </w:rPr>
-                            <m:t>-</m:t>
+                            <m:t>1-4α+8β-</m:t>
                           </m:r>
                           <m:f>
                             <m:fPr>
@@ -25919,23 +25903,7 @@
               <w:sz w:val="18"/>
               <w:szCs w:val="18"/>
             </w:rPr>
-            <m:t>abz</m:t>
-          </m:r>
-          <m:r>
-            <w:rPr>
-              <w:rFonts w:ascii="Cambria Math" w:hAnsi="Cambria Math"/>
-              <w:sz w:val="18"/>
-              <w:szCs w:val="18"/>
-            </w:rPr>
-            <m:t>=:</m:t>
-          </m:r>
-          <m:r>
-            <w:rPr>
-              <w:rFonts w:ascii="Cambria Math" w:hAnsi="Cambria Math"/>
-              <w:sz w:val="18"/>
-              <w:szCs w:val="18"/>
-            </w:rPr>
-            <m:t>1-4α+8β-</m:t>
+            <m:t>abz=:1-4α+8β-</m:t>
           </m:r>
           <m:f>
             <m:fPr>
@@ -26351,15 +26319,7 @@
                   <w:sz w:val="18"/>
                   <w:szCs w:val="18"/>
                 </w:rPr>
-                <m:t>abz</m:t>
-              </m:r>
-              <m:r>
-                <w:rPr>
-                  <w:rFonts w:ascii="Cambria Math" w:hAnsi="Cambria Math"/>
-                  <w:sz w:val="18"/>
-                  <w:szCs w:val="18"/>
-                </w:rPr>
-                <m:t>±</m:t>
+                <m:t>abz±</m:t>
               </m:r>
               <m:rad>
                 <m:radPr>
@@ -26747,23 +26707,7 @@
               <w:sz w:val="18"/>
               <w:szCs w:val="18"/>
             </w:rPr>
-            <m:t>С</m:t>
-          </m:r>
-          <m:r>
-            <w:rPr>
-              <w:rFonts w:ascii="Cambria Math" w:hAnsi="Cambria Math"/>
-              <w:sz w:val="18"/>
-              <w:szCs w:val="18"/>
-            </w:rPr>
-            <m:t>=</m:t>
-          </m:r>
-          <m:r>
-            <w:rPr>
-              <w:rFonts w:ascii="Cambria Math" w:hAnsi="Cambria Math"/>
-              <w:sz w:val="18"/>
-              <w:szCs w:val="18"/>
-            </w:rPr>
-            <m:t>-</m:t>
+            <m:t>С=-</m:t>
           </m:r>
           <m:f>
             <m:fPr>
@@ -27967,6 +27911,80 @@
           <w:rFonts w:ascii="Times New Roman" w:eastAsiaTheme="minorEastAsia" w:hAnsi="Times New Roman" w:cs="Times New Roman"/>
           <w:sz w:val="28"/>
           <w:szCs w:val="28"/>
+          <w:lang w:val="en-US"/>
+        </w:rPr>
+      </w:pPr>
+      <m:oMathPara>
+        <m:oMath>
+          <m:r>
+            <w:rPr>
+              <w:rFonts w:ascii="Cambria Math" w:hAnsi="Cambria Math"/>
+              <w:sz w:val="28"/>
+              <w:szCs w:val="28"/>
+            </w:rPr>
+            <m:t>1-4α+8β-</m:t>
+          </m:r>
+          <m:sSup>
+            <m:sSupPr>
+              <m:ctrlPr>
+                <w:rPr>
+                  <w:rFonts w:ascii="Cambria Math" w:hAnsi="Cambria Math"/>
+                  <w:i/>
+                  <w:sz w:val="28"/>
+                  <w:szCs w:val="28"/>
+                </w:rPr>
+              </m:ctrlPr>
+            </m:sSupPr>
+            <m:e>
+              <m:r>
+                <w:rPr>
+                  <w:rFonts w:ascii="Cambria Math" w:hAnsi="Cambria Math"/>
+                  <w:sz w:val="28"/>
+                  <w:szCs w:val="28"/>
+                </w:rPr>
+                <m:t>ξ</m:t>
+              </m:r>
+            </m:e>
+            <m:sup>
+              <m:r>
+                <w:rPr>
+                  <w:rFonts w:ascii="Cambria Math" w:hAnsi="Cambria Math"/>
+                  <w:sz w:val="28"/>
+                  <w:szCs w:val="28"/>
+                </w:rPr>
+                <m:t>*</m:t>
+              </m:r>
+            </m:sup>
+          </m:sSup>
+          <m:r>
+            <w:rPr>
+              <w:rFonts w:ascii="Cambria Math" w:hAnsi="Cambria Math" w:cs="Times New Roman"/>
+              <w:sz w:val="28"/>
+              <w:szCs w:val="28"/>
+              <w:lang w:val="uk-UA"/>
+            </w:rPr>
+            <m:t>С</m:t>
+          </m:r>
+          <m:r>
+            <w:rPr>
+              <w:rFonts w:ascii="Cambria Math" w:hAnsi="Cambria Math" w:cs="Times New Roman"/>
+              <w:sz w:val="28"/>
+              <w:szCs w:val="28"/>
+              <w:lang w:val="uk-UA"/>
+            </w:rPr>
+            <m:t>≔slip</m:t>
+          </m:r>
+        </m:oMath>
+      </m:oMathPara>
+    </w:p>
+    <w:bookmarkStart w:id="0" w:name="_GoBack"/>
+    <w:p>
+      <w:pPr>
+        <w:jc w:val="center"/>
+        <w:rPr>
+          <w:rFonts w:ascii="Times New Roman" w:eastAsiaTheme="minorEastAsia" w:hAnsi="Times New Roman" w:cs="Times New Roman"/>
+          <w:sz w:val="28"/>
+          <w:szCs w:val="28"/>
           <w:lang w:val="uk-UA"/>
         </w:rPr>
       </w:pPr>
@@ -28063,23 +28081,7 @@
               <w:sz w:val="28"/>
               <w:szCs w:val="28"/>
             </w:rPr>
-            <m:t>=</m:t>
-          </m:r>
-          <m:r>
-            <w:rPr>
-              <w:rFonts w:ascii="Cambria Math" w:hAnsi="Cambria Math"/>
-              <w:sz w:val="28"/>
-              <w:szCs w:val="28"/>
-            </w:rPr>
-            <m:t>slip</m:t>
-          </m:r>
-          <m:r>
-            <w:rPr>
-              <w:rFonts w:ascii="Cambria Math" w:hAnsi="Cambria Math"/>
-              <w:sz w:val="28"/>
-              <w:szCs w:val="28"/>
-            </w:rPr>
-            <m:t>-4</m:t>
+            <m:t>=slip-4</m:t>
           </m:r>
           <m:sSup>
             <m:sSupPr>
@@ -28139,6 +28141,7 @@
           </m:sSup>
         </m:oMath>
       </m:oMathPara>
+      <w:bookmarkEnd w:id="0"/>
     </w:p>
     <w:p>
       <w:pPr>
@@ -28795,7 +28798,7 @@
           <w:rFonts w:ascii="Times New Roman" w:eastAsiaTheme="minorEastAsia" w:hAnsi="Times New Roman" w:cs="Times New Roman"/>
           <w:sz w:val="28"/>
           <w:szCs w:val="28"/>
-          <w:lang w:val="uk-UA"/>
+          <w:lang w:val="en-US"/>
         </w:rPr>
       </w:pPr>
       <m:oMathPara>
@@ -29163,395 +29166,6 @@
                   </m:r>
                 </m:e>
               </m:d>
-              <m:r>
-                <w:rPr>
-                  <w:rFonts w:ascii="Cambria Math" w:eastAsiaTheme="minorEastAsia" w:hAnsi="Cambria Math" w:cs="Times New Roman"/>
-                  <w:sz w:val="28"/>
-                  <w:szCs w:val="28"/>
-                  <w:lang w:val="uk-UA"/>
-                </w:rPr>
-                <m:t>-</m:t>
-              </m:r>
-              <m:sSup>
-                <m:sSupPr>
-                  <m:ctrlPr>
-                    <w:rPr>
-                      <w:rFonts w:ascii="Cambria Math" w:eastAsiaTheme="minorEastAsia" w:hAnsi="Cambria Math" w:cs="Times New Roman"/>
-                      <w:i/>
-                      <w:sz w:val="28"/>
-                      <w:szCs w:val="28"/>
-                      <w:lang w:val="uk-UA"/>
-                    </w:rPr>
-                  </m:ctrlPr>
-                </m:sSupPr>
-                <m:e>
-                  <m:sSup>
-                    <m:sSupPr>
-                      <m:ctrlPr>
-                        <w:rPr>
-                          <w:rFonts w:ascii="Cambria Math" w:hAnsi="Cambria Math"/>
-                          <w:i/>
-                          <w:sz w:val="28"/>
-                          <w:szCs w:val="28"/>
-                        </w:rPr>
-                      </m:ctrlPr>
-                    </m:sSupPr>
-                    <m:e>
-                      <m:r>
-                        <w:rPr>
-                          <w:rFonts w:ascii="Cambria Math" w:hAnsi="Cambria Math"/>
-                          <w:sz w:val="28"/>
-                          <w:szCs w:val="28"/>
-                        </w:rPr>
-                        <m:t>r</m:t>
-                      </m:r>
-                    </m:e>
-                    <m:sup>
-                      <m:r>
-                        <w:rPr>
-                          <w:rFonts w:ascii="Cambria Math" w:hAnsi="Cambria Math"/>
-                          <w:sz w:val="28"/>
-                          <w:szCs w:val="28"/>
-                          <w:lang w:val="uk-UA"/>
-                        </w:rPr>
-                        <m:t>*</m:t>
-                      </m:r>
-                    </m:sup>
-                  </m:sSup>
-                </m:e>
-                <m:sup>
-                  <m:r>
-                    <w:rPr>
-                      <w:rFonts w:ascii="Cambria Math" w:eastAsiaTheme="minorEastAsia" w:hAnsi="Cambria Math" w:cs="Times New Roman"/>
-                      <w:sz w:val="28"/>
-                      <w:szCs w:val="28"/>
-                      <w:lang w:val="uk-UA"/>
-                    </w:rPr>
-                    <m:t>4</m:t>
-                  </m:r>
-                </m:sup>
-              </m:sSup>
-            </m:e>
-          </m:d>
-          <m:r>
-            <w:rPr>
-              <w:rFonts w:ascii="Cambria Math" w:eastAsiaTheme="minorEastAsia" w:hAnsi="Cambria Math" w:cs="Times New Roman"/>
-              <w:sz w:val="28"/>
-              <w:szCs w:val="28"/>
-              <w:lang w:val="uk-UA"/>
-            </w:rPr>
-            <m:t>+1</m:t>
-          </m:r>
-        </m:oMath>
-      </m:oMathPara>
-    </w:p>
-    <w:p>
-      <w:pPr>
-        <w:rPr>
-          <w:rFonts w:ascii="Times New Roman" w:eastAsiaTheme="minorEastAsia" w:hAnsi="Times New Roman" w:cs="Times New Roman"/>
-          <w:sz w:val="28"/>
-          <w:szCs w:val="28"/>
-          <w:lang w:val="uk-UA"/>
-        </w:rPr>
-      </w:pPr>
-      <m:oMathPara>
-        <m:oMathParaPr>
-          <m:jc m:val="center"/>
-        </m:oMathParaPr>
-        <m:oMath>
-          <m:sSup>
-            <m:sSupPr>
-              <m:ctrlPr>
-                <w:rPr>
-                  <w:rFonts w:ascii="Cambria Math" w:hAnsi="Cambria Math" w:cs="Times New Roman"/>
-                  <w:i/>
-                  <w:sz w:val="28"/>
-                  <w:szCs w:val="28"/>
-                  <w:lang w:val="uk-UA"/>
-                </w:rPr>
-              </m:ctrlPr>
-            </m:sSupPr>
-            <m:e>
-              <m:r>
-                <w:rPr>
-                  <w:rFonts w:ascii="Cambria Math" w:hAnsi="Cambria Math" w:cs="Times New Roman"/>
-                  <w:sz w:val="28"/>
-                  <w:szCs w:val="28"/>
-                  <w:lang w:val="uk-UA"/>
-                </w:rPr>
-                <m:t>T</m:t>
-              </m:r>
-            </m:e>
-            <m:sup>
-              <m:r>
-                <w:rPr>
-                  <w:rFonts w:ascii="Cambria Math" w:hAnsi="Cambria Math" w:cs="Times New Roman"/>
-                  <w:sz w:val="28"/>
-                  <w:szCs w:val="28"/>
-                  <w:lang w:val="uk-UA"/>
-                </w:rPr>
-                <m:t>*</m:t>
-              </m:r>
-            </m:sup>
-          </m:sSup>
-          <m:d>
-            <m:dPr>
-              <m:ctrlPr>
-                <w:rPr>
-                  <w:rFonts w:ascii="Cambria Math" w:hAnsi="Cambria Math" w:cs="Times New Roman"/>
-                  <w:i/>
-                  <w:sz w:val="28"/>
-                  <w:szCs w:val="28"/>
-                  <w:lang w:val="uk-UA"/>
-                </w:rPr>
-              </m:ctrlPr>
-            </m:dPr>
-            <m:e>
-              <m:sSup>
-                <m:sSupPr>
-                  <m:ctrlPr>
-                    <w:rPr>
-                      <w:rFonts w:ascii="Cambria Math" w:eastAsiaTheme="minorEastAsia" w:hAnsi="Cambria Math" w:cs="Times New Roman"/>
-                      <w:i/>
-                      <w:sz w:val="28"/>
-                      <w:szCs w:val="28"/>
-                      <w:lang w:val="en-US"/>
-                    </w:rPr>
-                  </m:ctrlPr>
-                </m:sSupPr>
-                <m:e>
-                  <m:r>
-                    <w:rPr>
-                      <w:rFonts w:ascii="Cambria Math" w:eastAsiaTheme="minorEastAsia" w:hAnsi="Cambria Math" w:cs="Times New Roman"/>
-                      <w:sz w:val="28"/>
-                      <w:szCs w:val="28"/>
-                      <w:lang w:val="en-US"/>
-                    </w:rPr>
-                    <m:t>x</m:t>
-                  </m:r>
-                </m:e>
-                <m:sup>
-                  <m:r>
-                    <w:rPr>
-                      <w:rFonts w:ascii="Cambria Math" w:eastAsiaTheme="minorEastAsia" w:hAnsi="Cambria Math" w:cs="Times New Roman"/>
-                      <w:sz w:val="28"/>
-                      <w:szCs w:val="28"/>
-                      <w:lang w:val="en-US"/>
-                    </w:rPr>
-                    <m:t>*</m:t>
-                  </m:r>
-                </m:sup>
-              </m:sSup>
-              <m:r>
-                <w:rPr>
-                  <w:rFonts w:ascii="Cambria Math" w:hAnsi="Cambria Math" w:cs="Times New Roman"/>
-                  <w:sz w:val="28"/>
-                  <w:szCs w:val="28"/>
-                  <w:lang w:val="uk-UA"/>
-                </w:rPr>
-                <m:t>,</m:t>
-              </m:r>
-              <m:sSup>
-                <m:sSupPr>
-                  <m:ctrlPr>
-                    <w:rPr>
-                      <w:rFonts w:ascii="Cambria Math" w:hAnsi="Cambria Math"/>
-                      <w:i/>
-                      <w:sz w:val="28"/>
-                      <w:szCs w:val="28"/>
-                    </w:rPr>
-                  </m:ctrlPr>
-                </m:sSupPr>
-                <m:e>
-                  <m:r>
-                    <w:rPr>
-                      <w:rFonts w:ascii="Cambria Math" w:hAnsi="Cambria Math"/>
-                      <w:sz w:val="28"/>
-                      <w:szCs w:val="28"/>
-                    </w:rPr>
-                    <m:t>r</m:t>
-                  </m:r>
-                </m:e>
-                <m:sup>
-                  <m:r>
-                    <w:rPr>
-                      <w:rFonts w:ascii="Cambria Math" w:hAnsi="Cambria Math"/>
-                      <w:sz w:val="28"/>
-                      <w:szCs w:val="28"/>
-                      <w:lang w:val="uk-UA"/>
-                    </w:rPr>
-                    <m:t>*</m:t>
-                  </m:r>
-                </m:sup>
-              </m:sSup>
-            </m:e>
-          </m:d>
-          <m:r>
-            <w:rPr>
-              <w:rFonts w:ascii="Cambria Math" w:hAnsi="Cambria Math" w:cs="Times New Roman"/>
-              <w:sz w:val="28"/>
-              <w:szCs w:val="28"/>
-              <w:lang w:val="uk-UA"/>
-            </w:rPr>
-            <m:t>=</m:t>
-          </m:r>
-          <m:r>
-            <w:rPr>
-              <w:rFonts w:ascii="Cambria Math" w:eastAsiaTheme="minorEastAsia" w:hAnsi="Cambria Math" w:cs="Times New Roman"/>
-              <w:sz w:val="28"/>
-              <w:szCs w:val="28"/>
-              <w:lang w:val="en-US"/>
-            </w:rPr>
-            <m:t>C</m:t>
-          </m:r>
-          <m:sSup>
-            <m:sSupPr>
-              <m:ctrlPr>
-                <w:rPr>
-                  <w:rFonts w:ascii="Cambria Math" w:eastAsiaTheme="minorEastAsia" w:hAnsi="Cambria Math" w:cs="Times New Roman"/>
-                  <w:i/>
-                  <w:sz w:val="28"/>
-                  <w:szCs w:val="28"/>
-                  <w:lang w:val="en-US"/>
-                </w:rPr>
-              </m:ctrlPr>
-            </m:sSupPr>
-            <m:e>
-              <m:r>
-                <w:rPr>
-                  <w:rFonts w:ascii="Cambria Math" w:eastAsiaTheme="minorEastAsia" w:hAnsi="Cambria Math" w:cs="Times New Roman"/>
-                  <w:sz w:val="28"/>
-                  <w:szCs w:val="28"/>
-                  <w:lang w:val="en-US"/>
-                </w:rPr>
-                <m:t>x</m:t>
-              </m:r>
-            </m:e>
-            <m:sup>
-              <m:r>
-                <w:rPr>
-                  <w:rFonts w:ascii="Cambria Math" w:eastAsiaTheme="minorEastAsia" w:hAnsi="Cambria Math" w:cs="Times New Roman"/>
-                  <w:sz w:val="28"/>
-                  <w:szCs w:val="28"/>
-                  <w:lang w:val="en-US"/>
-                </w:rPr>
-                <m:t>*</m:t>
-              </m:r>
-            </m:sup>
-          </m:sSup>
-          <m:r>
-            <w:rPr>
-              <w:rFonts w:ascii="Cambria Math" w:eastAsiaTheme="minorEastAsia" w:hAnsi="Cambria Math" w:cs="Times New Roman"/>
-              <w:sz w:val="28"/>
-              <w:szCs w:val="28"/>
-              <w:lang w:val="uk-UA"/>
-            </w:rPr>
-            <m:t>+</m:t>
-          </m:r>
-          <m:r>
-            <w:rPr>
-              <w:rFonts w:ascii="Cambria Math" w:eastAsiaTheme="minorEastAsia" w:hAnsi="Cambria Math" w:cs="Times New Roman"/>
-              <w:sz w:val="28"/>
-              <w:szCs w:val="28"/>
-              <w:lang w:val="uk-UA"/>
-            </w:rPr>
-            <m:t>for</m:t>
-          </m:r>
-          <m:d>
-            <m:dPr>
-              <m:ctrlPr>
-                <w:rPr>
-                  <w:rFonts w:ascii="Cambria Math" w:eastAsiaTheme="minorEastAsia" w:hAnsi="Cambria Math" w:cs="Times New Roman"/>
-                  <w:i/>
-                  <w:sz w:val="28"/>
-                  <w:szCs w:val="28"/>
-                  <w:lang w:val="uk-UA"/>
-                </w:rPr>
-              </m:ctrlPr>
-            </m:dPr>
-            <m:e>
-              <m:d>
-                <m:dPr>
-                  <m:ctrlPr>
-                    <w:rPr>
-                      <w:rFonts w:ascii="Cambria Math" w:eastAsiaTheme="minorEastAsia" w:hAnsi="Cambria Math" w:cs="Times New Roman"/>
-                      <w:i/>
-                      <w:sz w:val="28"/>
-                      <w:szCs w:val="28"/>
-                      <w:lang w:val="uk-UA"/>
-                    </w:rPr>
-                  </m:ctrlPr>
-                </m:dPr>
-                <m:e>
-                  <m:r>
-                    <w:rPr>
-                      <w:rFonts w:ascii="Cambria Math" w:hAnsi="Cambria Math"/>
-                      <w:sz w:val="28"/>
-                      <w:szCs w:val="28"/>
-                    </w:rPr>
-                    <m:t>slip</m:t>
-                  </m:r>
-                </m:e>
-              </m:d>
-              <m:sSup>
-                <m:sSupPr>
-                  <m:ctrlPr>
-                    <w:rPr>
-                      <w:rFonts w:ascii="Cambria Math" w:eastAsiaTheme="minorEastAsia" w:hAnsi="Cambria Math" w:cs="Times New Roman"/>
-                      <w:i/>
-                      <w:sz w:val="28"/>
-                      <w:szCs w:val="28"/>
-                      <w:lang w:val="uk-UA"/>
-                    </w:rPr>
-                  </m:ctrlPr>
-                </m:sSupPr>
-                <m:e>
-                  <m:sSup>
-                    <m:sSupPr>
-                      <m:ctrlPr>
-                        <w:rPr>
-                          <w:rFonts w:ascii="Cambria Math" w:hAnsi="Cambria Math"/>
-                          <w:i/>
-                          <w:sz w:val="28"/>
-                          <w:szCs w:val="28"/>
-                        </w:rPr>
-                      </m:ctrlPr>
-                    </m:sSupPr>
-                    <m:e>
-                      <m:r>
-                        <w:rPr>
-                          <w:rFonts w:ascii="Cambria Math" w:hAnsi="Cambria Math"/>
-                          <w:sz w:val="28"/>
-                          <w:szCs w:val="28"/>
-                        </w:rPr>
-                        <m:t>r</m:t>
-                      </m:r>
-                    </m:e>
-                    <m:sup>
-                      <m:r>
-                        <w:rPr>
-                          <w:rFonts w:ascii="Cambria Math" w:hAnsi="Cambria Math"/>
-                          <w:sz w:val="28"/>
-                          <w:szCs w:val="28"/>
-                          <w:lang w:val="uk-UA"/>
-                        </w:rPr>
-                        <m:t>*</m:t>
-                      </m:r>
-                    </m:sup>
-                  </m:sSup>
-                </m:e>
-                <m:sup>
-                  <m:r>
-                    <w:rPr>
-                      <w:rFonts w:ascii="Cambria Math" w:eastAsiaTheme="minorEastAsia" w:hAnsi="Cambria Math" w:cs="Times New Roman"/>
-                      <w:sz w:val="28"/>
-                      <w:szCs w:val="28"/>
-                      <w:lang w:val="uk-UA"/>
-                    </w:rPr>
-                    <m:t>2</m:t>
-                  </m:r>
-                </m:sup>
-              </m:sSup>
               <m:r>
                 <w:rPr>
                   <w:rFonts w:ascii="Cambria Math" w:eastAsiaTheme="minorEastAsia" w:hAnsi="Cambria Math" w:cs="Times New Roman"/>
@@ -29644,8 +29258,434 @@
           <w:lang w:val="en-US"/>
         </w:rPr>
       </w:pPr>
-      <w:bookmarkStart w:id="0" w:name="_GoBack"/>
-      <w:bookmarkEnd w:id="0"/>
+      <m:oMathPara>
+        <m:oMath>
+          <m:r>
+            <w:rPr>
+              <w:rFonts w:ascii="Cambria Math" w:eastAsiaTheme="minorEastAsia" w:hAnsi="Cambria Math" w:cs="Times New Roman"/>
+              <w:sz w:val="28"/>
+              <w:szCs w:val="28"/>
+              <w:lang w:val="uk-UA"/>
+            </w:rPr>
+            <m:t>for≔</m:t>
+          </m:r>
+          <m:f>
+            <m:fPr>
+              <m:ctrlPr>
+                <w:rPr>
+                  <w:rFonts w:ascii="Cambria Math" w:eastAsiaTheme="minorEastAsia" w:hAnsi="Cambria Math" w:cs="Times New Roman"/>
+                  <w:i/>
+                  <w:sz w:val="28"/>
+                  <w:szCs w:val="28"/>
+                  <w:lang w:val="uk-UA"/>
+                </w:rPr>
+              </m:ctrlPr>
+            </m:fPr>
+            <m:num>
+              <m:r>
+                <w:rPr>
+                  <w:rFonts w:ascii="Cambria Math" w:hAnsi="Cambria Math" w:cs="Times New Roman"/>
+                  <w:sz w:val="28"/>
+                  <w:szCs w:val="28"/>
+                  <w:lang w:val="uk-UA"/>
+                </w:rPr>
+                <m:t>Cf</m:t>
+              </m:r>
+            </m:num>
+            <m:den>
+              <m:r>
+                <w:rPr>
+                  <w:rFonts w:ascii="Cambria Math" w:eastAsiaTheme="minorEastAsia" w:hAnsi="Cambria Math" w:cs="Times New Roman"/>
+                  <w:sz w:val="28"/>
+                  <w:szCs w:val="28"/>
+                  <w:lang w:val="uk-UA"/>
+                </w:rPr>
+                <m:t>4</m:t>
+              </m:r>
+            </m:den>
+          </m:f>
+        </m:oMath>
+      </m:oMathPara>
+    </w:p>
+    <w:p>
+      <w:pPr>
+        <w:rPr>
+          <w:rFonts w:ascii="Times New Roman" w:eastAsiaTheme="minorEastAsia" w:hAnsi="Times New Roman" w:cs="Times New Roman"/>
+          <w:sz w:val="28"/>
+          <w:szCs w:val="28"/>
+          <w:lang w:val="uk-UA"/>
+        </w:rPr>
+      </w:pPr>
+      <m:oMathPara>
+        <m:oMathParaPr>
+          <m:jc m:val="center"/>
+        </m:oMathParaPr>
+        <m:oMath>
+          <m:sSup>
+            <m:sSupPr>
+              <m:ctrlPr>
+                <w:rPr>
+                  <w:rFonts w:ascii="Cambria Math" w:hAnsi="Cambria Math" w:cs="Times New Roman"/>
+                  <w:i/>
+                  <w:sz w:val="28"/>
+                  <w:szCs w:val="28"/>
+                  <w:lang w:val="uk-UA"/>
+                </w:rPr>
+              </m:ctrlPr>
+            </m:sSupPr>
+            <m:e>
+              <m:r>
+                <w:rPr>
+                  <w:rFonts w:ascii="Cambria Math" w:hAnsi="Cambria Math" w:cs="Times New Roman"/>
+                  <w:sz w:val="28"/>
+                  <w:szCs w:val="28"/>
+                  <w:lang w:val="uk-UA"/>
+                </w:rPr>
+                <m:t>T</m:t>
+              </m:r>
+            </m:e>
+            <m:sup>
+              <m:r>
+                <w:rPr>
+                  <w:rFonts w:ascii="Cambria Math" w:hAnsi="Cambria Math" w:cs="Times New Roman"/>
+                  <w:sz w:val="28"/>
+                  <w:szCs w:val="28"/>
+                  <w:lang w:val="uk-UA"/>
+                </w:rPr>
+                <m:t>*</m:t>
+              </m:r>
+            </m:sup>
+          </m:sSup>
+          <m:d>
+            <m:dPr>
+              <m:ctrlPr>
+                <w:rPr>
+                  <w:rFonts w:ascii="Cambria Math" w:hAnsi="Cambria Math" w:cs="Times New Roman"/>
+                  <w:i/>
+                  <w:sz w:val="28"/>
+                  <w:szCs w:val="28"/>
+                  <w:lang w:val="uk-UA"/>
+                </w:rPr>
+              </m:ctrlPr>
+            </m:dPr>
+            <m:e>
+              <m:sSup>
+                <m:sSupPr>
+                  <m:ctrlPr>
+                    <w:rPr>
+                      <w:rFonts w:ascii="Cambria Math" w:eastAsiaTheme="minorEastAsia" w:hAnsi="Cambria Math" w:cs="Times New Roman"/>
+                      <w:i/>
+                      <w:sz w:val="28"/>
+                      <w:szCs w:val="28"/>
+                      <w:lang w:val="en-US"/>
+                    </w:rPr>
+                  </m:ctrlPr>
+                </m:sSupPr>
+                <m:e>
+                  <m:r>
+                    <w:rPr>
+                      <w:rFonts w:ascii="Cambria Math" w:eastAsiaTheme="minorEastAsia" w:hAnsi="Cambria Math" w:cs="Times New Roman"/>
+                      <w:sz w:val="28"/>
+                      <w:szCs w:val="28"/>
+                      <w:lang w:val="en-US"/>
+                    </w:rPr>
+                    <m:t>x</m:t>
+                  </m:r>
+                </m:e>
+                <m:sup>
+                  <m:r>
+                    <w:rPr>
+                      <w:rFonts w:ascii="Cambria Math" w:eastAsiaTheme="minorEastAsia" w:hAnsi="Cambria Math" w:cs="Times New Roman"/>
+                      <w:sz w:val="28"/>
+                      <w:szCs w:val="28"/>
+                      <w:lang w:val="en-US"/>
+                    </w:rPr>
+                    <m:t>*</m:t>
+                  </m:r>
+                </m:sup>
+              </m:sSup>
+              <m:r>
+                <w:rPr>
+                  <w:rFonts w:ascii="Cambria Math" w:hAnsi="Cambria Math" w:cs="Times New Roman"/>
+                  <w:sz w:val="28"/>
+                  <w:szCs w:val="28"/>
+                  <w:lang w:val="uk-UA"/>
+                </w:rPr>
+                <m:t>,</m:t>
+              </m:r>
+              <m:sSup>
+                <m:sSupPr>
+                  <m:ctrlPr>
+                    <w:rPr>
+                      <w:rFonts w:ascii="Cambria Math" w:hAnsi="Cambria Math"/>
+                      <w:i/>
+                      <w:sz w:val="28"/>
+                      <w:szCs w:val="28"/>
+                    </w:rPr>
+                  </m:ctrlPr>
+                </m:sSupPr>
+                <m:e>
+                  <m:r>
+                    <w:rPr>
+                      <w:rFonts w:ascii="Cambria Math" w:hAnsi="Cambria Math"/>
+                      <w:sz w:val="28"/>
+                      <w:szCs w:val="28"/>
+                    </w:rPr>
+                    <m:t>r</m:t>
+                  </m:r>
+                </m:e>
+                <m:sup>
+                  <m:r>
+                    <w:rPr>
+                      <w:rFonts w:ascii="Cambria Math" w:hAnsi="Cambria Math"/>
+                      <w:sz w:val="28"/>
+                      <w:szCs w:val="28"/>
+                      <w:lang w:val="uk-UA"/>
+                    </w:rPr>
+                    <m:t>*</m:t>
+                  </m:r>
+                </m:sup>
+              </m:sSup>
+            </m:e>
+          </m:d>
+          <m:r>
+            <w:rPr>
+              <w:rFonts w:ascii="Cambria Math" w:hAnsi="Cambria Math" w:cs="Times New Roman"/>
+              <w:sz w:val="28"/>
+              <w:szCs w:val="28"/>
+              <w:lang w:val="uk-UA"/>
+            </w:rPr>
+            <m:t>=</m:t>
+          </m:r>
+          <m:r>
+            <w:rPr>
+              <w:rFonts w:ascii="Cambria Math" w:eastAsiaTheme="minorEastAsia" w:hAnsi="Cambria Math" w:cs="Times New Roman"/>
+              <w:sz w:val="28"/>
+              <w:szCs w:val="28"/>
+              <w:lang w:val="en-US"/>
+            </w:rPr>
+            <m:t>C</m:t>
+          </m:r>
+          <m:sSup>
+            <m:sSupPr>
+              <m:ctrlPr>
+                <w:rPr>
+                  <w:rFonts w:ascii="Cambria Math" w:eastAsiaTheme="minorEastAsia" w:hAnsi="Cambria Math" w:cs="Times New Roman"/>
+                  <w:i/>
+                  <w:sz w:val="28"/>
+                  <w:szCs w:val="28"/>
+                  <w:lang w:val="en-US"/>
+                </w:rPr>
+              </m:ctrlPr>
+            </m:sSupPr>
+            <m:e>
+              <m:r>
+                <w:rPr>
+                  <w:rFonts w:ascii="Cambria Math" w:eastAsiaTheme="minorEastAsia" w:hAnsi="Cambria Math" w:cs="Times New Roman"/>
+                  <w:sz w:val="28"/>
+                  <w:szCs w:val="28"/>
+                  <w:lang w:val="en-US"/>
+                </w:rPr>
+                <m:t>x</m:t>
+              </m:r>
+            </m:e>
+            <m:sup>
+              <m:r>
+                <w:rPr>
+                  <w:rFonts w:ascii="Cambria Math" w:eastAsiaTheme="minorEastAsia" w:hAnsi="Cambria Math" w:cs="Times New Roman"/>
+                  <w:sz w:val="28"/>
+                  <w:szCs w:val="28"/>
+                  <w:lang w:val="en-US"/>
+                </w:rPr>
+                <m:t>*</m:t>
+              </m:r>
+            </m:sup>
+          </m:sSup>
+          <m:r>
+            <w:rPr>
+              <w:rFonts w:ascii="Cambria Math" w:eastAsiaTheme="minorEastAsia" w:hAnsi="Cambria Math" w:cs="Times New Roman"/>
+              <w:sz w:val="28"/>
+              <w:szCs w:val="28"/>
+              <w:lang w:val="uk-UA"/>
+            </w:rPr>
+            <m:t>+for</m:t>
+          </m:r>
+          <m:d>
+            <m:dPr>
+              <m:ctrlPr>
+                <w:rPr>
+                  <w:rFonts w:ascii="Cambria Math" w:eastAsiaTheme="minorEastAsia" w:hAnsi="Cambria Math" w:cs="Times New Roman"/>
+                  <w:i/>
+                  <w:sz w:val="28"/>
+                  <w:szCs w:val="28"/>
+                  <w:lang w:val="uk-UA"/>
+                </w:rPr>
+              </m:ctrlPr>
+            </m:dPr>
+            <m:e>
+              <m:d>
+                <m:dPr>
+                  <m:ctrlPr>
+                    <w:rPr>
+                      <w:rFonts w:ascii="Cambria Math" w:eastAsiaTheme="minorEastAsia" w:hAnsi="Cambria Math" w:cs="Times New Roman"/>
+                      <w:i/>
+                      <w:sz w:val="28"/>
+                      <w:szCs w:val="28"/>
+                      <w:lang w:val="uk-UA"/>
+                    </w:rPr>
+                  </m:ctrlPr>
+                </m:dPr>
+                <m:e>
+                  <m:r>
+                    <w:rPr>
+                      <w:rFonts w:ascii="Cambria Math" w:hAnsi="Cambria Math"/>
+                      <w:sz w:val="28"/>
+                      <w:szCs w:val="28"/>
+                    </w:rPr>
+                    <m:t>slip</m:t>
+                  </m:r>
+                </m:e>
+              </m:d>
+              <m:sSup>
+                <m:sSupPr>
+                  <m:ctrlPr>
+                    <w:rPr>
+                      <w:rFonts w:ascii="Cambria Math" w:eastAsiaTheme="minorEastAsia" w:hAnsi="Cambria Math" w:cs="Times New Roman"/>
+                      <w:i/>
+                      <w:sz w:val="28"/>
+                      <w:szCs w:val="28"/>
+                      <w:lang w:val="uk-UA"/>
+                    </w:rPr>
+                  </m:ctrlPr>
+                </m:sSupPr>
+                <m:e>
+                  <m:sSup>
+                    <m:sSupPr>
+                      <m:ctrlPr>
+                        <w:rPr>
+                          <w:rFonts w:ascii="Cambria Math" w:hAnsi="Cambria Math"/>
+                          <w:i/>
+                          <w:sz w:val="28"/>
+                          <w:szCs w:val="28"/>
+                        </w:rPr>
+                      </m:ctrlPr>
+                    </m:sSupPr>
+                    <m:e>
+                      <m:r>
+                        <w:rPr>
+                          <w:rFonts w:ascii="Cambria Math" w:hAnsi="Cambria Math"/>
+                          <w:sz w:val="28"/>
+                          <w:szCs w:val="28"/>
+                        </w:rPr>
+                        <m:t>r</m:t>
+                      </m:r>
+                    </m:e>
+                    <m:sup>
+                      <m:r>
+                        <w:rPr>
+                          <w:rFonts w:ascii="Cambria Math" w:hAnsi="Cambria Math"/>
+                          <w:sz w:val="28"/>
+                          <w:szCs w:val="28"/>
+                          <w:lang w:val="uk-UA"/>
+                        </w:rPr>
+                        <m:t>*</m:t>
+                      </m:r>
+                    </m:sup>
+                  </m:sSup>
+                </m:e>
+                <m:sup>
+                  <m:r>
+                    <w:rPr>
+                      <w:rFonts w:ascii="Cambria Math" w:eastAsiaTheme="minorEastAsia" w:hAnsi="Cambria Math" w:cs="Times New Roman"/>
+                      <w:sz w:val="28"/>
+                      <w:szCs w:val="28"/>
+                      <w:lang w:val="uk-UA"/>
+                    </w:rPr>
+                    <m:t>2</m:t>
+                  </m:r>
+                </m:sup>
+              </m:sSup>
+              <m:r>
+                <w:rPr>
+                  <w:rFonts w:ascii="Cambria Math" w:eastAsiaTheme="minorEastAsia" w:hAnsi="Cambria Math" w:cs="Times New Roman"/>
+                  <w:sz w:val="28"/>
+                  <w:szCs w:val="28"/>
+                  <w:lang w:val="uk-UA"/>
+                </w:rPr>
+                <m:t>-</m:t>
+              </m:r>
+              <m:sSup>
+                <m:sSupPr>
+                  <m:ctrlPr>
+                    <w:rPr>
+                      <w:rFonts w:ascii="Cambria Math" w:eastAsiaTheme="minorEastAsia" w:hAnsi="Cambria Math" w:cs="Times New Roman"/>
+                      <w:i/>
+                      <w:sz w:val="28"/>
+                      <w:szCs w:val="28"/>
+                      <w:lang w:val="uk-UA"/>
+                    </w:rPr>
+                  </m:ctrlPr>
+                </m:sSupPr>
+                <m:e>
+                  <m:sSup>
+                    <m:sSupPr>
+                      <m:ctrlPr>
+                        <w:rPr>
+                          <w:rFonts w:ascii="Cambria Math" w:hAnsi="Cambria Math"/>
+                          <w:i/>
+                          <w:sz w:val="28"/>
+                          <w:szCs w:val="28"/>
+                        </w:rPr>
+                      </m:ctrlPr>
+                    </m:sSupPr>
+                    <m:e>
+                      <m:r>
+                        <w:rPr>
+                          <w:rFonts w:ascii="Cambria Math" w:hAnsi="Cambria Math"/>
+                          <w:sz w:val="28"/>
+                          <w:szCs w:val="28"/>
+                        </w:rPr>
+                        <m:t>r</m:t>
+                      </m:r>
+                    </m:e>
+                    <m:sup>
+                      <m:r>
+                        <w:rPr>
+                          <w:rFonts w:ascii="Cambria Math" w:hAnsi="Cambria Math"/>
+                          <w:sz w:val="28"/>
+                          <w:szCs w:val="28"/>
+                          <w:lang w:val="uk-UA"/>
+                        </w:rPr>
+                        <m:t>*</m:t>
+                      </m:r>
+                    </m:sup>
+                  </m:sSup>
+                </m:e>
+                <m:sup>
+                  <m:r>
+                    <w:rPr>
+                      <w:rFonts w:ascii="Cambria Math" w:eastAsiaTheme="minorEastAsia" w:hAnsi="Cambria Math" w:cs="Times New Roman"/>
+                      <w:sz w:val="28"/>
+                      <w:szCs w:val="28"/>
+                      <w:lang w:val="uk-UA"/>
+                    </w:rPr>
+                    <m:t>4</m:t>
+                  </m:r>
+                </m:sup>
+              </m:sSup>
+            </m:e>
+          </m:d>
+          <m:r>
+            <w:rPr>
+              <w:rFonts w:ascii="Cambria Math" w:eastAsiaTheme="minorEastAsia" w:hAnsi="Cambria Math" w:cs="Times New Roman"/>
+              <w:sz w:val="28"/>
+              <w:szCs w:val="28"/>
+              <w:lang w:val="uk-UA"/>
+            </w:rPr>
+            <m:t>+1</m:t>
+          </m:r>
+        </m:oMath>
+      </m:oMathPara>
     </w:p>
     <w:p>
       <w:pPr>
@@ -32044,6 +32084,7 @@
               <w:sz w:val="28"/>
               <w:szCs w:val="28"/>
             </w:rPr>
+            <w:lastRenderedPageBreak/>
             <m:t>α=Kn</m:t>
           </m:r>
           <m:sSub>
@@ -32124,7 +32165,6 @@
               <w:sz w:val="28"/>
               <w:szCs w:val="28"/>
             </w:rPr>
-            <w:lastRenderedPageBreak/>
             <m:t>Kn=</m:t>
           </m:r>
           <m:d>

</xml_diff>